<commit_message>
added this course to resume
</commit_message>
<xml_diff>
--- a/assets/Resume.docx
+++ b/assets/Resume.docx
@@ -1,6 +1,6 @@
 
 <file path=word/document.xml><?xml version="1.0" encoding="utf-8"?>
-<w:document xmlns:wpc="http://schemas.microsoft.com/office/word/2010/wordprocessingCanvas" xmlns:cx="http://schemas.microsoft.com/office/drawing/2014/chartex" xmlns:cx1="http://schemas.microsoft.com/office/drawing/2015/9/8/chartex" xmlns:cx2="http://schemas.microsoft.com/office/drawing/2015/10/21/chartex" xmlns:cx3="http://schemas.microsoft.com/office/drawing/2016/5/9/chartex" xmlns:cx4="http://schemas.microsoft.com/office/drawing/2016/5/10/chartex" xmlns:cx5="http://schemas.microsoft.com/office/drawing/2016/5/11/chartex" xmlns:cx6="http://schemas.microsoft.com/office/drawing/2016/5/12/chartex" xmlns:cx7="http://schemas.microsoft.com/office/drawing/2016/5/13/chartex" xmlns:cx8="http://schemas.microsoft.com/office/drawing/2016/5/14/chartex" xmlns:mc="http://schemas.openxmlformats.org/markup-compatibility/2006" xmlns:aink="http://schemas.microsoft.com/office/drawing/2016/ink" xmlns:am3d="http://schemas.microsoft.com/office/drawing/2017/model3d" xmlns:o="urn:schemas-microsoft-com:office:office" xmlns:r="http://schemas.openxmlformats.org/officeDocument/2006/relationships" xmlns:m="http://schemas.openxmlformats.org/officeDocument/2006/math" xmlns:v="urn:schemas-microsoft-com:vml" xmlns:wp14="http://schemas.microsoft.com/office/word/2010/wordprocessingDrawing" xmlns:wp="http://schemas.openxmlformats.org/drawingml/2006/wordprocessingDrawing" xmlns:w10="urn:schemas-microsoft-com:office:word" xmlns:w="http://schemas.openxmlformats.org/wordprocessingml/2006/main" xmlns:w14="http://schemas.microsoft.com/office/word/2010/wordml" xmlns:w15="http://schemas.microsoft.com/office/word/2012/wordml" xmlns:w16cid="http://schemas.microsoft.com/office/word/2016/wordml/cid" xmlns:w16se="http://schemas.microsoft.com/office/word/2015/wordml/symex" xmlns:wpg="http://schemas.microsoft.com/office/word/2010/wordprocessingGroup" xmlns:wpi="http://schemas.microsoft.com/office/word/2010/wordprocessingInk" xmlns:wne="http://schemas.microsoft.com/office/word/2006/wordml" xmlns:wps="http://schemas.microsoft.com/office/word/2010/wordprocessingShape" mc:Ignorable="w14 w15 w16se w16cid wp14">
+<w:document xmlns:wpc="http://schemas.microsoft.com/office/word/2010/wordprocessingCanvas" xmlns:cx="http://schemas.microsoft.com/office/drawing/2014/chartex" xmlns:cx1="http://schemas.microsoft.com/office/drawing/2015/9/8/chartex" xmlns:cx2="http://schemas.microsoft.com/office/drawing/2015/10/21/chartex" xmlns:cx3="http://schemas.microsoft.com/office/drawing/2016/5/9/chartex" xmlns:cx4="http://schemas.microsoft.com/office/drawing/2016/5/10/chartex" xmlns:cx5="http://schemas.microsoft.com/office/drawing/2016/5/11/chartex" xmlns:cx6="http://schemas.microsoft.com/office/drawing/2016/5/12/chartex" xmlns:cx7="http://schemas.microsoft.com/office/drawing/2016/5/13/chartex" xmlns:cx8="http://schemas.microsoft.com/office/drawing/2016/5/14/chartex" xmlns:mc="http://schemas.openxmlformats.org/markup-compatibility/2006" xmlns:aink="http://schemas.microsoft.com/office/drawing/2016/ink" xmlns:am3d="http://schemas.microsoft.com/office/drawing/2017/model3d" xmlns:o="urn:schemas-microsoft-com:office:office" xmlns:r="http://schemas.openxmlformats.org/officeDocument/2006/relationships" xmlns:m="http://schemas.openxmlformats.org/officeDocument/2006/math" xmlns:v="urn:schemas-microsoft-com:vml" xmlns:wp14="http://schemas.microsoft.com/office/word/2010/wordprocessingDrawing" xmlns:wp="http://schemas.openxmlformats.org/drawingml/2006/wordprocessingDrawing" xmlns:w10="urn:schemas-microsoft-com:office:word" xmlns:w="http://schemas.openxmlformats.org/wordprocessingml/2006/main" xmlns:w14="http://schemas.microsoft.com/office/word/2010/wordml" xmlns:w15="http://schemas.microsoft.com/office/word/2012/wordml" xmlns:w16cex="http://schemas.microsoft.com/office/word/2018/wordml/cex" xmlns:w16cid="http://schemas.microsoft.com/office/word/2016/wordml/cid" xmlns:w16="http://schemas.microsoft.com/office/word/2018/wordml" xmlns:w16se="http://schemas.microsoft.com/office/word/2015/wordml/symex" xmlns:wpg="http://schemas.microsoft.com/office/word/2010/wordprocessingGroup" xmlns:wpi="http://schemas.microsoft.com/office/word/2010/wordprocessingInk" xmlns:wne="http://schemas.microsoft.com/office/word/2006/wordml" xmlns:wps="http://schemas.microsoft.com/office/word/2010/wordprocessingShape" mc:Ignorable="w14 w15 w16se w16cid w16 w16cex wp14">
   <w:body>
     <w:p>
       <w:pPr>
@@ -16,7 +16,13 @@
         <w:pStyle w:val="ListBullet"/>
       </w:pPr>
       <w:r>
-        <w:t xml:space="preserve">Software professional with over 6 years of experience in the field of IT focusing on Quality Assurance. Experience includes a </w:t>
+        <w:t xml:space="preserve">Software professional with over </w:t>
+      </w:r>
+      <w:r>
+        <w:t>10</w:t>
+      </w:r>
+      <w:r>
+        <w:t xml:space="preserve"> years of experience in the field of IT focusing on Quality Assurance. Experience includes a </w:t>
       </w:r>
       <w:r>
         <w:t xml:space="preserve">sound </w:t>
@@ -355,7 +361,6 @@
       <w:pPr>
         <w:pStyle w:val="ListBullet"/>
       </w:pPr>
-      <w:proofErr w:type="spellStart"/>
       <w:r>
         <w:t>U</w:t>
       </w:r>
@@ -363,11 +368,7 @@
         <w:t>i</w:t>
       </w:r>
       <w:r>
-        <w:t>Path</w:t>
-      </w:r>
-      <w:proofErr w:type="spellEnd"/>
-      <w:r>
-        <w:t xml:space="preserve"> (RPA)</w:t>
+        <w:t>Path (RPA)</w:t>
       </w:r>
     </w:p>
     <w:p>
@@ -494,8 +495,6 @@
       <w:r>
         <w:t>Assist with back-end coding for web-based applications using PL/SQL and Java</w:t>
       </w:r>
-      <w:bookmarkStart w:id="0" w:name="_GoBack"/>
-      <w:bookmarkEnd w:id="0"/>
     </w:p>
     <w:p>
       <w:pPr>
@@ -527,31 +526,6 @@
       </w:pPr>
       <w:r>
         <w:t>Reviewed student financial files to ensure adherence to DOE regulations</w:t>
-      </w:r>
-    </w:p>
-    <w:p>
-      <w:pPr>
-        <w:pStyle w:val="Heading2"/>
-      </w:pPr>
-      <w:r>
-        <w:lastRenderedPageBreak/>
-        <w:t>Receptionist/legal secretary | christenson &amp; fiederlein, pc | 10/2009-02/2010</w:t>
-      </w:r>
-    </w:p>
-    <w:p>
-      <w:pPr>
-        <w:pStyle w:val="Heading2"/>
-      </w:pPr>
-      <w:r>
-        <w:t>certification &amp; guarantee team lead | jpmorgan chase | 12/2007-08/2009</w:t>
-      </w:r>
-    </w:p>
-    <w:p>
-      <w:pPr>
-        <w:pStyle w:val="Heading2"/>
-      </w:pPr>
-      <w:r>
-        <w:t>college planning call center supervisor | nelnet | 03/2006-12/2007</w:t>
       </w:r>
     </w:p>
     <w:sdt>
@@ -594,16 +568,38 @@
     </w:p>
     <w:p>
       <w:pPr>
+        <w:pStyle w:val="Heading2"/>
+      </w:pPr>
+      <w:r>
+        <w:t>SAFe PRACTITIONER CERTIFICATION | FEB 2019</w:t>
+      </w:r>
+    </w:p>
+    <w:p>
+      <w:pPr>
+        <w:pStyle w:val="Heading2"/>
+      </w:pPr>
+      <w:r>
+        <w:t>Eleven fifty academy web development</w:t>
+      </w:r>
+      <w:r>
+        <w:t xml:space="preserve"> | </w:t>
+      </w:r>
+      <w:r>
+        <w:t>oct 2021</w:t>
+      </w:r>
+    </w:p>
+    <w:p>
+      <w:pPr>
+        <w:pStyle w:val="Heading2"/>
+      </w:pPr>
+    </w:p>
+    <w:p/>
+    <w:p>
+      <w:pPr>
         <w:rPr>
           <w:b/>
         </w:rPr>
       </w:pPr>
-      <w:r>
-        <w:rPr>
-          <w:b/>
-        </w:rPr>
-        <w:t>SAFe PRACTITIONER CERTIFICATION | FEB 2019</w:t>
-      </w:r>
     </w:p>
     <w:p/>
     <w:p/>
@@ -631,7 +627,7 @@
 </file>
 
 <file path=word/endnotes.xml><?xml version="1.0" encoding="utf-8"?>
-<w:endnotes xmlns:wpc="http://schemas.microsoft.com/office/word/2010/wordprocessingCanvas" xmlns:cx="http://schemas.microsoft.com/office/drawing/2014/chartex" xmlns:cx1="http://schemas.microsoft.com/office/drawing/2015/9/8/chartex" xmlns:cx2="http://schemas.microsoft.com/office/drawing/2015/10/21/chartex" xmlns:cx3="http://schemas.microsoft.com/office/drawing/2016/5/9/chartex" xmlns:cx4="http://schemas.microsoft.com/office/drawing/2016/5/10/chartex" xmlns:cx5="http://schemas.microsoft.com/office/drawing/2016/5/11/chartex" xmlns:cx6="http://schemas.microsoft.com/office/drawing/2016/5/12/chartex" xmlns:cx7="http://schemas.microsoft.com/office/drawing/2016/5/13/chartex" xmlns:cx8="http://schemas.microsoft.com/office/drawing/2016/5/14/chartex" xmlns:mc="http://schemas.openxmlformats.org/markup-compatibility/2006" xmlns:aink="http://schemas.microsoft.com/office/drawing/2016/ink" xmlns:am3d="http://schemas.microsoft.com/office/drawing/2017/model3d" xmlns:o="urn:schemas-microsoft-com:office:office" xmlns:r="http://schemas.openxmlformats.org/officeDocument/2006/relationships" xmlns:m="http://schemas.openxmlformats.org/officeDocument/2006/math" xmlns:v="urn:schemas-microsoft-com:vml" xmlns:wp14="http://schemas.microsoft.com/office/word/2010/wordprocessingDrawing" xmlns:wp="http://schemas.openxmlformats.org/drawingml/2006/wordprocessingDrawing" xmlns:w10="urn:schemas-microsoft-com:office:word" xmlns:w="http://schemas.openxmlformats.org/wordprocessingml/2006/main" xmlns:w14="http://schemas.microsoft.com/office/word/2010/wordml" xmlns:w15="http://schemas.microsoft.com/office/word/2012/wordml" xmlns:w16cid="http://schemas.microsoft.com/office/word/2016/wordml/cid" xmlns:w16se="http://schemas.microsoft.com/office/word/2015/wordml/symex" xmlns:wpg="http://schemas.microsoft.com/office/word/2010/wordprocessingGroup" xmlns:wpi="http://schemas.microsoft.com/office/word/2010/wordprocessingInk" xmlns:wne="http://schemas.microsoft.com/office/word/2006/wordml" xmlns:wps="http://schemas.microsoft.com/office/word/2010/wordprocessingShape" mc:Ignorable="w14 w15 w16se w16cid wp14">
+<w:endnotes xmlns:wpc="http://schemas.microsoft.com/office/word/2010/wordprocessingCanvas" xmlns:cx="http://schemas.microsoft.com/office/drawing/2014/chartex" xmlns:cx1="http://schemas.microsoft.com/office/drawing/2015/9/8/chartex" xmlns:cx2="http://schemas.microsoft.com/office/drawing/2015/10/21/chartex" xmlns:cx3="http://schemas.microsoft.com/office/drawing/2016/5/9/chartex" xmlns:cx4="http://schemas.microsoft.com/office/drawing/2016/5/10/chartex" xmlns:cx5="http://schemas.microsoft.com/office/drawing/2016/5/11/chartex" xmlns:cx6="http://schemas.microsoft.com/office/drawing/2016/5/12/chartex" xmlns:cx7="http://schemas.microsoft.com/office/drawing/2016/5/13/chartex" xmlns:cx8="http://schemas.microsoft.com/office/drawing/2016/5/14/chartex" xmlns:mc="http://schemas.openxmlformats.org/markup-compatibility/2006" xmlns:aink="http://schemas.microsoft.com/office/drawing/2016/ink" xmlns:am3d="http://schemas.microsoft.com/office/drawing/2017/model3d" xmlns:o="urn:schemas-microsoft-com:office:office" xmlns:r="http://schemas.openxmlformats.org/officeDocument/2006/relationships" xmlns:m="http://schemas.openxmlformats.org/officeDocument/2006/math" xmlns:v="urn:schemas-microsoft-com:vml" xmlns:wp14="http://schemas.microsoft.com/office/word/2010/wordprocessingDrawing" xmlns:wp="http://schemas.openxmlformats.org/drawingml/2006/wordprocessingDrawing" xmlns:w10="urn:schemas-microsoft-com:office:word" xmlns:w="http://schemas.openxmlformats.org/wordprocessingml/2006/main" xmlns:w14="http://schemas.microsoft.com/office/word/2010/wordml" xmlns:w15="http://schemas.microsoft.com/office/word/2012/wordml" xmlns:w16cex="http://schemas.microsoft.com/office/word/2018/wordml/cex" xmlns:w16cid="http://schemas.microsoft.com/office/word/2016/wordml/cid" xmlns:w16="http://schemas.microsoft.com/office/word/2018/wordml" xmlns:w16se="http://schemas.microsoft.com/office/word/2015/wordml/symex" xmlns:wpg="http://schemas.microsoft.com/office/word/2010/wordprocessingGroup" xmlns:wpi="http://schemas.microsoft.com/office/word/2010/wordprocessingInk" xmlns:wne="http://schemas.microsoft.com/office/word/2006/wordml" xmlns:wps="http://schemas.microsoft.com/office/word/2010/wordprocessingShape" mc:Ignorable="w14 w15 w16se w16cid w16 w16cex wp14">
   <w:endnote w:type="separator" w:id="-1">
     <w:p>
       <w:pPr>
@@ -656,7 +652,7 @@
 </file>
 
 <file path=word/footer1.xml><?xml version="1.0" encoding="utf-8"?>
-<w:ftr xmlns:wpc="http://schemas.microsoft.com/office/word/2010/wordprocessingCanvas" xmlns:cx="http://schemas.microsoft.com/office/drawing/2014/chartex" xmlns:cx1="http://schemas.microsoft.com/office/drawing/2015/9/8/chartex" xmlns:cx2="http://schemas.microsoft.com/office/drawing/2015/10/21/chartex" xmlns:cx3="http://schemas.microsoft.com/office/drawing/2016/5/9/chartex" xmlns:cx4="http://schemas.microsoft.com/office/drawing/2016/5/10/chartex" xmlns:cx5="http://schemas.microsoft.com/office/drawing/2016/5/11/chartex" xmlns:cx6="http://schemas.microsoft.com/office/drawing/2016/5/12/chartex" xmlns:cx7="http://schemas.microsoft.com/office/drawing/2016/5/13/chartex" xmlns:cx8="http://schemas.microsoft.com/office/drawing/2016/5/14/chartex" xmlns:mc="http://schemas.openxmlformats.org/markup-compatibility/2006" xmlns:aink="http://schemas.microsoft.com/office/drawing/2016/ink" xmlns:am3d="http://schemas.microsoft.com/office/drawing/2017/model3d" xmlns:o="urn:schemas-microsoft-com:office:office" xmlns:r="http://schemas.openxmlformats.org/officeDocument/2006/relationships" xmlns:m="http://schemas.openxmlformats.org/officeDocument/2006/math" xmlns:v="urn:schemas-microsoft-com:vml" xmlns:wp14="http://schemas.microsoft.com/office/word/2010/wordprocessingDrawing" xmlns:wp="http://schemas.openxmlformats.org/drawingml/2006/wordprocessingDrawing" xmlns:w10="urn:schemas-microsoft-com:office:word" xmlns:w="http://schemas.openxmlformats.org/wordprocessingml/2006/main" xmlns:w14="http://schemas.microsoft.com/office/word/2010/wordml" xmlns:w15="http://schemas.microsoft.com/office/word/2012/wordml" xmlns:w16cid="http://schemas.microsoft.com/office/word/2016/wordml/cid" xmlns:w16se="http://schemas.microsoft.com/office/word/2015/wordml/symex" xmlns:wpg="http://schemas.microsoft.com/office/word/2010/wordprocessingGroup" xmlns:wpi="http://schemas.microsoft.com/office/word/2010/wordprocessingInk" xmlns:wne="http://schemas.microsoft.com/office/word/2006/wordml" xmlns:wps="http://schemas.microsoft.com/office/word/2010/wordprocessingShape" mc:Ignorable="w14 w15 w16se w16cid wp14">
+<w:ftr xmlns:wpc="http://schemas.microsoft.com/office/word/2010/wordprocessingCanvas" xmlns:cx="http://schemas.microsoft.com/office/drawing/2014/chartex" xmlns:cx1="http://schemas.microsoft.com/office/drawing/2015/9/8/chartex" xmlns:cx2="http://schemas.microsoft.com/office/drawing/2015/10/21/chartex" xmlns:cx3="http://schemas.microsoft.com/office/drawing/2016/5/9/chartex" xmlns:cx4="http://schemas.microsoft.com/office/drawing/2016/5/10/chartex" xmlns:cx5="http://schemas.microsoft.com/office/drawing/2016/5/11/chartex" xmlns:cx6="http://schemas.microsoft.com/office/drawing/2016/5/12/chartex" xmlns:cx7="http://schemas.microsoft.com/office/drawing/2016/5/13/chartex" xmlns:cx8="http://schemas.microsoft.com/office/drawing/2016/5/14/chartex" xmlns:mc="http://schemas.openxmlformats.org/markup-compatibility/2006" xmlns:aink="http://schemas.microsoft.com/office/drawing/2016/ink" xmlns:am3d="http://schemas.microsoft.com/office/drawing/2017/model3d" xmlns:o="urn:schemas-microsoft-com:office:office" xmlns:r="http://schemas.openxmlformats.org/officeDocument/2006/relationships" xmlns:m="http://schemas.openxmlformats.org/officeDocument/2006/math" xmlns:v="urn:schemas-microsoft-com:vml" xmlns:wp14="http://schemas.microsoft.com/office/word/2010/wordprocessingDrawing" xmlns:wp="http://schemas.openxmlformats.org/drawingml/2006/wordprocessingDrawing" xmlns:w10="urn:schemas-microsoft-com:office:word" xmlns:w="http://schemas.openxmlformats.org/wordprocessingml/2006/main" xmlns:w14="http://schemas.microsoft.com/office/word/2010/wordml" xmlns:w15="http://schemas.microsoft.com/office/word/2012/wordml" xmlns:w16cex="http://schemas.microsoft.com/office/word/2018/wordml/cex" xmlns:w16cid="http://schemas.microsoft.com/office/word/2016/wordml/cid" xmlns:w16="http://schemas.microsoft.com/office/word/2018/wordml" xmlns:w16se="http://schemas.microsoft.com/office/word/2015/wordml/symex" xmlns:wpg="http://schemas.microsoft.com/office/word/2010/wordprocessingGroup" xmlns:wpi="http://schemas.microsoft.com/office/word/2010/wordprocessingInk" xmlns:wne="http://schemas.microsoft.com/office/word/2006/wordml" xmlns:wps="http://schemas.microsoft.com/office/word/2010/wordprocessingShape" mc:Ignorable="w14 w15 w16se w16cid w16 w16cex wp14">
   <w:sdt>
     <w:sdtPr>
       <w:id w:val="-1341617930"/>
@@ -703,7 +699,7 @@
 </file>
 
 <file path=word/footnotes.xml><?xml version="1.0" encoding="utf-8"?>
-<w:footnotes xmlns:wpc="http://schemas.microsoft.com/office/word/2010/wordprocessingCanvas" xmlns:cx="http://schemas.microsoft.com/office/drawing/2014/chartex" xmlns:cx1="http://schemas.microsoft.com/office/drawing/2015/9/8/chartex" xmlns:cx2="http://schemas.microsoft.com/office/drawing/2015/10/21/chartex" xmlns:cx3="http://schemas.microsoft.com/office/drawing/2016/5/9/chartex" xmlns:cx4="http://schemas.microsoft.com/office/drawing/2016/5/10/chartex" xmlns:cx5="http://schemas.microsoft.com/office/drawing/2016/5/11/chartex" xmlns:cx6="http://schemas.microsoft.com/office/drawing/2016/5/12/chartex" xmlns:cx7="http://schemas.microsoft.com/office/drawing/2016/5/13/chartex" xmlns:cx8="http://schemas.microsoft.com/office/drawing/2016/5/14/chartex" xmlns:mc="http://schemas.openxmlformats.org/markup-compatibility/2006" xmlns:aink="http://schemas.microsoft.com/office/drawing/2016/ink" xmlns:am3d="http://schemas.microsoft.com/office/drawing/2017/model3d" xmlns:o="urn:schemas-microsoft-com:office:office" xmlns:r="http://schemas.openxmlformats.org/officeDocument/2006/relationships" xmlns:m="http://schemas.openxmlformats.org/officeDocument/2006/math" xmlns:v="urn:schemas-microsoft-com:vml" xmlns:wp14="http://schemas.microsoft.com/office/word/2010/wordprocessingDrawing" xmlns:wp="http://schemas.openxmlformats.org/drawingml/2006/wordprocessingDrawing" xmlns:w10="urn:schemas-microsoft-com:office:word" xmlns:w="http://schemas.openxmlformats.org/wordprocessingml/2006/main" xmlns:w14="http://schemas.microsoft.com/office/word/2010/wordml" xmlns:w15="http://schemas.microsoft.com/office/word/2012/wordml" xmlns:w16cid="http://schemas.microsoft.com/office/word/2016/wordml/cid" xmlns:w16se="http://schemas.microsoft.com/office/word/2015/wordml/symex" xmlns:wpg="http://schemas.microsoft.com/office/word/2010/wordprocessingGroup" xmlns:wpi="http://schemas.microsoft.com/office/word/2010/wordprocessingInk" xmlns:wne="http://schemas.microsoft.com/office/word/2006/wordml" xmlns:wps="http://schemas.microsoft.com/office/word/2010/wordprocessingShape" mc:Ignorable="w14 w15 w16se w16cid wp14">
+<w:footnotes xmlns:wpc="http://schemas.microsoft.com/office/word/2010/wordprocessingCanvas" xmlns:cx="http://schemas.microsoft.com/office/drawing/2014/chartex" xmlns:cx1="http://schemas.microsoft.com/office/drawing/2015/9/8/chartex" xmlns:cx2="http://schemas.microsoft.com/office/drawing/2015/10/21/chartex" xmlns:cx3="http://schemas.microsoft.com/office/drawing/2016/5/9/chartex" xmlns:cx4="http://schemas.microsoft.com/office/drawing/2016/5/10/chartex" xmlns:cx5="http://schemas.microsoft.com/office/drawing/2016/5/11/chartex" xmlns:cx6="http://schemas.microsoft.com/office/drawing/2016/5/12/chartex" xmlns:cx7="http://schemas.microsoft.com/office/drawing/2016/5/13/chartex" xmlns:cx8="http://schemas.microsoft.com/office/drawing/2016/5/14/chartex" xmlns:mc="http://schemas.openxmlformats.org/markup-compatibility/2006" xmlns:aink="http://schemas.microsoft.com/office/drawing/2016/ink" xmlns:am3d="http://schemas.microsoft.com/office/drawing/2017/model3d" xmlns:o="urn:schemas-microsoft-com:office:office" xmlns:r="http://schemas.openxmlformats.org/officeDocument/2006/relationships" xmlns:m="http://schemas.openxmlformats.org/officeDocument/2006/math" xmlns:v="urn:schemas-microsoft-com:vml" xmlns:wp14="http://schemas.microsoft.com/office/word/2010/wordprocessingDrawing" xmlns:wp="http://schemas.openxmlformats.org/drawingml/2006/wordprocessingDrawing" xmlns:w10="urn:schemas-microsoft-com:office:word" xmlns:w="http://schemas.openxmlformats.org/wordprocessingml/2006/main" xmlns:w14="http://schemas.microsoft.com/office/word/2010/wordml" xmlns:w15="http://schemas.microsoft.com/office/word/2012/wordml" xmlns:w16cex="http://schemas.microsoft.com/office/word/2018/wordml/cex" xmlns:w16cid="http://schemas.microsoft.com/office/word/2016/wordml/cid" xmlns:w16="http://schemas.microsoft.com/office/word/2018/wordml" xmlns:w16se="http://schemas.microsoft.com/office/word/2015/wordml/symex" xmlns:wpg="http://schemas.microsoft.com/office/word/2010/wordprocessingGroup" xmlns:wpi="http://schemas.microsoft.com/office/word/2010/wordprocessingInk" xmlns:wne="http://schemas.microsoft.com/office/word/2006/wordml" xmlns:wps="http://schemas.microsoft.com/office/word/2010/wordprocessingShape" mc:Ignorable="w14 w15 w16se w16cid w16 w16cex wp14">
   <w:footnote w:type="separator" w:id="-1">
     <w:p>
       <w:pPr>
@@ -728,7 +724,7 @@
 </file>
 
 <file path=word/header1.xml><?xml version="1.0" encoding="utf-8"?>
-<w:hdr xmlns:wpc="http://schemas.microsoft.com/office/word/2010/wordprocessingCanvas" xmlns:cx="http://schemas.microsoft.com/office/drawing/2014/chartex" xmlns:cx1="http://schemas.microsoft.com/office/drawing/2015/9/8/chartex" xmlns:cx2="http://schemas.microsoft.com/office/drawing/2015/10/21/chartex" xmlns:cx3="http://schemas.microsoft.com/office/drawing/2016/5/9/chartex" xmlns:cx4="http://schemas.microsoft.com/office/drawing/2016/5/10/chartex" xmlns:cx5="http://schemas.microsoft.com/office/drawing/2016/5/11/chartex" xmlns:cx6="http://schemas.microsoft.com/office/drawing/2016/5/12/chartex" xmlns:cx7="http://schemas.microsoft.com/office/drawing/2016/5/13/chartex" xmlns:cx8="http://schemas.microsoft.com/office/drawing/2016/5/14/chartex" xmlns:mc="http://schemas.openxmlformats.org/markup-compatibility/2006" xmlns:aink="http://schemas.microsoft.com/office/drawing/2016/ink" xmlns:am3d="http://schemas.microsoft.com/office/drawing/2017/model3d" xmlns:o="urn:schemas-microsoft-com:office:office" xmlns:r="http://schemas.openxmlformats.org/officeDocument/2006/relationships" xmlns:m="http://schemas.openxmlformats.org/officeDocument/2006/math" xmlns:v="urn:schemas-microsoft-com:vml" xmlns:wp14="http://schemas.microsoft.com/office/word/2010/wordprocessingDrawing" xmlns:wp="http://schemas.openxmlformats.org/drawingml/2006/wordprocessingDrawing" xmlns:w10="urn:schemas-microsoft-com:office:word" xmlns:w="http://schemas.openxmlformats.org/wordprocessingml/2006/main" xmlns:w14="http://schemas.microsoft.com/office/word/2010/wordml" xmlns:w15="http://schemas.microsoft.com/office/word/2012/wordml" xmlns:w16cid="http://schemas.microsoft.com/office/word/2016/wordml/cid" xmlns:w16se="http://schemas.microsoft.com/office/word/2015/wordml/symex" xmlns:wpg="http://schemas.microsoft.com/office/word/2010/wordprocessingGroup" xmlns:wpi="http://schemas.microsoft.com/office/word/2010/wordprocessingInk" xmlns:wne="http://schemas.microsoft.com/office/word/2006/wordml" xmlns:wps="http://schemas.microsoft.com/office/word/2010/wordprocessingShape" mc:Ignorable="w14 w15 w16se w16cid wp14">
+<w:hdr xmlns:wpc="http://schemas.microsoft.com/office/word/2010/wordprocessingCanvas" xmlns:cx="http://schemas.microsoft.com/office/drawing/2014/chartex" xmlns:cx1="http://schemas.microsoft.com/office/drawing/2015/9/8/chartex" xmlns:cx2="http://schemas.microsoft.com/office/drawing/2015/10/21/chartex" xmlns:cx3="http://schemas.microsoft.com/office/drawing/2016/5/9/chartex" xmlns:cx4="http://schemas.microsoft.com/office/drawing/2016/5/10/chartex" xmlns:cx5="http://schemas.microsoft.com/office/drawing/2016/5/11/chartex" xmlns:cx6="http://schemas.microsoft.com/office/drawing/2016/5/12/chartex" xmlns:cx7="http://schemas.microsoft.com/office/drawing/2016/5/13/chartex" xmlns:cx8="http://schemas.microsoft.com/office/drawing/2016/5/14/chartex" xmlns:mc="http://schemas.openxmlformats.org/markup-compatibility/2006" xmlns:aink="http://schemas.microsoft.com/office/drawing/2016/ink" xmlns:am3d="http://schemas.microsoft.com/office/drawing/2017/model3d" xmlns:o="urn:schemas-microsoft-com:office:office" xmlns:r="http://schemas.openxmlformats.org/officeDocument/2006/relationships" xmlns:m="http://schemas.openxmlformats.org/officeDocument/2006/math" xmlns:v="urn:schemas-microsoft-com:vml" xmlns:wp14="http://schemas.microsoft.com/office/word/2010/wordprocessingDrawing" xmlns:wp="http://schemas.openxmlformats.org/drawingml/2006/wordprocessingDrawing" xmlns:w10="urn:schemas-microsoft-com:office:word" xmlns:w="http://schemas.openxmlformats.org/wordprocessingml/2006/main" xmlns:w14="http://schemas.microsoft.com/office/word/2010/wordml" xmlns:w15="http://schemas.microsoft.com/office/word/2012/wordml" xmlns:w16cex="http://schemas.microsoft.com/office/word/2018/wordml/cex" xmlns:w16cid="http://schemas.microsoft.com/office/word/2016/wordml/cid" xmlns:w16="http://schemas.microsoft.com/office/word/2018/wordml" xmlns:w16se="http://schemas.microsoft.com/office/word/2015/wordml/symex" xmlns:wpg="http://schemas.microsoft.com/office/word/2010/wordprocessingGroup" xmlns:wpi="http://schemas.microsoft.com/office/word/2010/wordprocessingInk" xmlns:wne="http://schemas.microsoft.com/office/word/2006/wordml" xmlns:wps="http://schemas.microsoft.com/office/word/2010/wordprocessingShape" mc:Ignorable="w14 w15 w16se w16cid w16 w16cex wp14">
   <w:p>
     <w:pPr>
       <w:pStyle w:val="Title"/>
@@ -762,7 +758,7 @@
 </file>
 
 <file path=word/numbering.xml><?xml version="1.0" encoding="utf-8"?>
-<w:numbering xmlns:wpc="http://schemas.microsoft.com/office/word/2010/wordprocessingCanvas" xmlns:cx="http://schemas.microsoft.com/office/drawing/2014/chartex" xmlns:cx1="http://schemas.microsoft.com/office/drawing/2015/9/8/chartex" xmlns:cx2="http://schemas.microsoft.com/office/drawing/2015/10/21/chartex" xmlns:cx3="http://schemas.microsoft.com/office/drawing/2016/5/9/chartex" xmlns:cx4="http://schemas.microsoft.com/office/drawing/2016/5/10/chartex" xmlns:cx5="http://schemas.microsoft.com/office/drawing/2016/5/11/chartex" xmlns:cx6="http://schemas.microsoft.com/office/drawing/2016/5/12/chartex" xmlns:cx7="http://schemas.microsoft.com/office/drawing/2016/5/13/chartex" xmlns:cx8="http://schemas.microsoft.com/office/drawing/2016/5/14/chartex" xmlns:mc="http://schemas.openxmlformats.org/markup-compatibility/2006" xmlns:aink="http://schemas.microsoft.com/office/drawing/2016/ink" xmlns:am3d="http://schemas.microsoft.com/office/drawing/2017/model3d" xmlns:o="urn:schemas-microsoft-com:office:office" xmlns:r="http://schemas.openxmlformats.org/officeDocument/2006/relationships" xmlns:m="http://schemas.openxmlformats.org/officeDocument/2006/math" xmlns:v="urn:schemas-microsoft-com:vml" xmlns:wp14="http://schemas.microsoft.com/office/word/2010/wordprocessingDrawing" xmlns:wp="http://schemas.openxmlformats.org/drawingml/2006/wordprocessingDrawing" xmlns:w10="urn:schemas-microsoft-com:office:word" xmlns:w="http://schemas.openxmlformats.org/wordprocessingml/2006/main" xmlns:w14="http://schemas.microsoft.com/office/word/2010/wordml" xmlns:w15="http://schemas.microsoft.com/office/word/2012/wordml" xmlns:w16cid="http://schemas.microsoft.com/office/word/2016/wordml/cid" xmlns:w16se="http://schemas.microsoft.com/office/word/2015/wordml/symex" xmlns:wpg="http://schemas.microsoft.com/office/word/2010/wordprocessingGroup" xmlns:wpi="http://schemas.microsoft.com/office/word/2010/wordprocessingInk" xmlns:wne="http://schemas.microsoft.com/office/word/2006/wordml" xmlns:wps="http://schemas.microsoft.com/office/word/2010/wordprocessingShape" mc:Ignorable="w14 w15 w16se w16cid wp14">
+<w:numbering xmlns:wpc="http://schemas.microsoft.com/office/word/2010/wordprocessingCanvas" xmlns:cx="http://schemas.microsoft.com/office/drawing/2014/chartex" xmlns:cx1="http://schemas.microsoft.com/office/drawing/2015/9/8/chartex" xmlns:cx2="http://schemas.microsoft.com/office/drawing/2015/10/21/chartex" xmlns:cx3="http://schemas.microsoft.com/office/drawing/2016/5/9/chartex" xmlns:cx4="http://schemas.microsoft.com/office/drawing/2016/5/10/chartex" xmlns:cx5="http://schemas.microsoft.com/office/drawing/2016/5/11/chartex" xmlns:cx6="http://schemas.microsoft.com/office/drawing/2016/5/12/chartex" xmlns:cx7="http://schemas.microsoft.com/office/drawing/2016/5/13/chartex" xmlns:cx8="http://schemas.microsoft.com/office/drawing/2016/5/14/chartex" xmlns:mc="http://schemas.openxmlformats.org/markup-compatibility/2006" xmlns:aink="http://schemas.microsoft.com/office/drawing/2016/ink" xmlns:am3d="http://schemas.microsoft.com/office/drawing/2017/model3d" xmlns:o="urn:schemas-microsoft-com:office:office" xmlns:r="http://schemas.openxmlformats.org/officeDocument/2006/relationships" xmlns:m="http://schemas.openxmlformats.org/officeDocument/2006/math" xmlns:v="urn:schemas-microsoft-com:vml" xmlns:wp14="http://schemas.microsoft.com/office/word/2010/wordprocessingDrawing" xmlns:wp="http://schemas.openxmlformats.org/drawingml/2006/wordprocessingDrawing" xmlns:w10="urn:schemas-microsoft-com:office:word" xmlns:w="http://schemas.openxmlformats.org/wordprocessingml/2006/main" xmlns:w14="http://schemas.microsoft.com/office/word/2010/wordml" xmlns:w15="http://schemas.microsoft.com/office/word/2012/wordml" xmlns:w16cex="http://schemas.microsoft.com/office/word/2018/wordml/cex" xmlns:w16cid="http://schemas.microsoft.com/office/word/2016/wordml/cid" xmlns:w16="http://schemas.microsoft.com/office/word/2018/wordml" xmlns:w16se="http://schemas.microsoft.com/office/word/2015/wordml/symex" xmlns:wpg="http://schemas.microsoft.com/office/word/2010/wordprocessingGroup" xmlns:wpi="http://schemas.microsoft.com/office/word/2010/wordprocessingInk" xmlns:wne="http://schemas.microsoft.com/office/word/2006/wordml" xmlns:wps="http://schemas.microsoft.com/office/word/2010/wordprocessingShape" mc:Ignorable="w14 w15 w16se w16cid w16 w16cex wp14">
   <w:abstractNum w:abstractNumId="0" w15:restartNumberingAfterBreak="0">
     <w:nsid w:val="FFFFFF89"/>
     <w:multiLevelType w:val="singleLevel"/>
@@ -809,7 +805,7 @@
 </file>
 
 <file path=word/styles.xml><?xml version="1.0" encoding="utf-8"?>
-<w:styles xmlns:mc="http://schemas.openxmlformats.org/markup-compatibility/2006" xmlns:r="http://schemas.openxmlformats.org/officeDocument/2006/relationships" xmlns:w="http://schemas.openxmlformats.org/wordprocessingml/2006/main" xmlns:w14="http://schemas.microsoft.com/office/word/2010/wordml" xmlns:w15="http://schemas.microsoft.com/office/word/2012/wordml" xmlns:w16cid="http://schemas.microsoft.com/office/word/2016/wordml/cid" xmlns:w16se="http://schemas.microsoft.com/office/word/2015/wordml/symex" mc:Ignorable="w14 w15 w16se w16cid">
+<w:styles xmlns:mc="http://schemas.openxmlformats.org/markup-compatibility/2006" xmlns:r="http://schemas.openxmlformats.org/officeDocument/2006/relationships" xmlns:w="http://schemas.openxmlformats.org/wordprocessingml/2006/main" xmlns:w14="http://schemas.microsoft.com/office/word/2010/wordml" xmlns:w15="http://schemas.microsoft.com/office/word/2012/wordml" xmlns:w16cex="http://schemas.microsoft.com/office/word/2018/wordml/cex" xmlns:w16cid="http://schemas.microsoft.com/office/word/2016/wordml/cid" xmlns:w16="http://schemas.microsoft.com/office/word/2018/wordml" xmlns:w16se="http://schemas.microsoft.com/office/word/2015/wordml/symex" mc:Ignorable="w14 w15 w16se w16cid w16 w16cex">
   <w:docDefaults>
     <w:rPrDefault>
       <w:rPr>
@@ -826,7 +822,7 @@
       </w:pPr>
     </w:pPrDefault>
   </w:docDefaults>
-  <w:latentStyles w:defLockedState="0" w:defUIPriority="99" w:defSemiHidden="0" w:defUnhideWhenUsed="0" w:defQFormat="0" w:count="375">
+  <w:latentStyles w:defLockedState="0" w:defUIPriority="99" w:defSemiHidden="0" w:defUnhideWhenUsed="0" w:defQFormat="0" w:count="376">
     <w:lsdException w:name="Normal" w:uiPriority="0" w:qFormat="1"/>
     <w:lsdException w:name="heading 1" w:uiPriority="9" w:qFormat="1"/>
     <w:lsdException w:name="heading 2" w:semiHidden="1" w:uiPriority="9" w:unhideWhenUsed="1" w:qFormat="1"/>
@@ -932,7 +928,6 @@
     <w:lsdException w:name="HTML Sample" w:semiHidden="1" w:unhideWhenUsed="1"/>
     <w:lsdException w:name="HTML Typewriter" w:semiHidden="1" w:unhideWhenUsed="1"/>
     <w:lsdException w:name="HTML Variable" w:semiHidden="1" w:unhideWhenUsed="1"/>
-    <w:lsdException w:name="Normal Table" w:semiHidden="1" w:unhideWhenUsed="1"/>
     <w:lsdException w:name="annotation subject" w:semiHidden="1" w:unhideWhenUsed="1"/>
     <w:lsdException w:name="No List" w:semiHidden="1" w:unhideWhenUsed="1"/>
     <w:lsdException w:name="Outline List 1" w:semiHidden="1" w:unhideWhenUsed="1"/>
@@ -979,10 +974,8 @@
     <w:lsdException w:name="Table Subtle 2" w:semiHidden="1" w:unhideWhenUsed="1"/>
     <w:lsdException w:name="Table Web 1" w:semiHidden="1" w:unhideWhenUsed="1"/>
     <w:lsdException w:name="Table Web 2" w:semiHidden="1" w:unhideWhenUsed="1"/>
-    <w:lsdException w:name="Table Web 3" w:semiHidden="1" w:unhideWhenUsed="1"/>
     <w:lsdException w:name="Balloon Text" w:semiHidden="1" w:unhideWhenUsed="1"/>
     <w:lsdException w:name="Table Grid" w:uiPriority="39"/>
-    <w:lsdException w:name="Table Theme" w:semiHidden="1" w:unhideWhenUsed="1"/>
     <w:lsdException w:name="Placeholder Text" w:semiHidden="1"/>
     <w:lsdException w:name="No Spacing" w:semiHidden="1" w:uiPriority="36" w:unhideWhenUsed="1" w:qFormat="1"/>
     <w:lsdException w:name="Light Shading" w:uiPriority="60"/>
@@ -1202,6 +1195,7 @@
     <w:lsdException w:name="Smart Hyperlink" w:semiHidden="1" w:unhideWhenUsed="1"/>
     <w:lsdException w:name="Hashtag" w:semiHidden="1" w:unhideWhenUsed="1"/>
     <w:lsdException w:name="Unresolved Mention" w:semiHidden="1" w:unhideWhenUsed="1"/>
+    <w:lsdException w:name="Smart Link" w:semiHidden="1" w:unhideWhenUsed="1"/>
   </w:latentStyles>
   <w:style w:type="paragraph" w:default="1" w:styleId="Normal">
     <w:name w:val="Normal"/>
@@ -1465,7 +1459,7 @@
 </file>
 
 <file path=word/glossary/document.xml><?xml version="1.0" encoding="utf-8"?>
-<w:glossaryDocument xmlns:wpc="http://schemas.microsoft.com/office/word/2010/wordprocessingCanvas" xmlns:cx="http://schemas.microsoft.com/office/drawing/2014/chartex" xmlns:cx1="http://schemas.microsoft.com/office/drawing/2015/9/8/chartex" xmlns:cx2="http://schemas.microsoft.com/office/drawing/2015/10/21/chartex" xmlns:cx3="http://schemas.microsoft.com/office/drawing/2016/5/9/chartex" xmlns:cx4="http://schemas.microsoft.com/office/drawing/2016/5/10/chartex" xmlns:cx5="http://schemas.microsoft.com/office/drawing/2016/5/11/chartex" xmlns:cx6="http://schemas.microsoft.com/office/drawing/2016/5/12/chartex" xmlns:cx7="http://schemas.microsoft.com/office/drawing/2016/5/13/chartex" xmlns:cx8="http://schemas.microsoft.com/office/drawing/2016/5/14/chartex" xmlns:mc="http://schemas.openxmlformats.org/markup-compatibility/2006" xmlns:aink="http://schemas.microsoft.com/office/drawing/2016/ink" xmlns:am3d="http://schemas.microsoft.com/office/drawing/2017/model3d" xmlns:o="urn:schemas-microsoft-com:office:office" xmlns:r="http://schemas.openxmlformats.org/officeDocument/2006/relationships" xmlns:m="http://schemas.openxmlformats.org/officeDocument/2006/math" xmlns:v="urn:schemas-microsoft-com:vml" xmlns:wp14="http://schemas.microsoft.com/office/word/2010/wordprocessingDrawing" xmlns:wp="http://schemas.openxmlformats.org/drawingml/2006/wordprocessingDrawing" xmlns:w10="urn:schemas-microsoft-com:office:word" xmlns:w="http://schemas.openxmlformats.org/wordprocessingml/2006/main" xmlns:w14="http://schemas.microsoft.com/office/word/2010/wordml" xmlns:w15="http://schemas.microsoft.com/office/word/2012/wordml" xmlns:w16cid="http://schemas.microsoft.com/office/word/2016/wordml/cid" xmlns:w16se="http://schemas.microsoft.com/office/word/2015/wordml/symex" xmlns:wpg="http://schemas.microsoft.com/office/word/2010/wordprocessingGroup" xmlns:wpi="http://schemas.microsoft.com/office/word/2010/wordprocessingInk" xmlns:wne="http://schemas.microsoft.com/office/word/2006/wordml" xmlns:wps="http://schemas.microsoft.com/office/word/2010/wordprocessingShape" mc:Ignorable="w14 w15 w16se w16cid wp14">
+<w:glossaryDocument xmlns:wpc="http://schemas.microsoft.com/office/word/2010/wordprocessingCanvas" xmlns:cx="http://schemas.microsoft.com/office/drawing/2014/chartex" xmlns:cx1="http://schemas.microsoft.com/office/drawing/2015/9/8/chartex" xmlns:cx2="http://schemas.microsoft.com/office/drawing/2015/10/21/chartex" xmlns:cx3="http://schemas.microsoft.com/office/drawing/2016/5/9/chartex" xmlns:cx4="http://schemas.microsoft.com/office/drawing/2016/5/10/chartex" xmlns:cx5="http://schemas.microsoft.com/office/drawing/2016/5/11/chartex" xmlns:cx6="http://schemas.microsoft.com/office/drawing/2016/5/12/chartex" xmlns:cx7="http://schemas.microsoft.com/office/drawing/2016/5/13/chartex" xmlns:cx8="http://schemas.microsoft.com/office/drawing/2016/5/14/chartex" xmlns:mc="http://schemas.openxmlformats.org/markup-compatibility/2006" xmlns:aink="http://schemas.microsoft.com/office/drawing/2016/ink" xmlns:am3d="http://schemas.microsoft.com/office/drawing/2017/model3d" xmlns:o="urn:schemas-microsoft-com:office:office" xmlns:r="http://schemas.openxmlformats.org/officeDocument/2006/relationships" xmlns:m="http://schemas.openxmlformats.org/officeDocument/2006/math" xmlns:v="urn:schemas-microsoft-com:vml" xmlns:wp14="http://schemas.microsoft.com/office/word/2010/wordprocessingDrawing" xmlns:wp="http://schemas.openxmlformats.org/drawingml/2006/wordprocessingDrawing" xmlns:w10="urn:schemas-microsoft-com:office:word" xmlns:w="http://schemas.openxmlformats.org/wordprocessingml/2006/main" xmlns:w14="http://schemas.microsoft.com/office/word/2010/wordml" xmlns:w15="http://schemas.microsoft.com/office/word/2012/wordml" xmlns:w16cex="http://schemas.microsoft.com/office/word/2018/wordml/cex" xmlns:w16cid="http://schemas.microsoft.com/office/word/2016/wordml/cid" xmlns:w16="http://schemas.microsoft.com/office/word/2018/wordml" xmlns:w16se="http://schemas.microsoft.com/office/word/2015/wordml/symex" xmlns:wpg="http://schemas.microsoft.com/office/word/2010/wordprocessingGroup" xmlns:wpi="http://schemas.microsoft.com/office/word/2010/wordprocessingInk" xmlns:wne="http://schemas.microsoft.com/office/word/2006/wordml" xmlns:wps="http://schemas.microsoft.com/office/word/2010/wordprocessingShape" mc:Ignorable="w14 w15 w16se w16cid w16 w16cex wp14">
   <w:docParts>
     <w:docPart>
       <w:docPartPr>
@@ -1524,13 +1518,13 @@
 </file>
 
 <file path=word/glossary/fontTable.xml><?xml version="1.0" encoding="utf-8"?>
-<w:fonts xmlns:mc="http://schemas.openxmlformats.org/markup-compatibility/2006" xmlns:r="http://schemas.openxmlformats.org/officeDocument/2006/relationships" xmlns:w="http://schemas.openxmlformats.org/wordprocessingml/2006/main" xmlns:w14="http://schemas.microsoft.com/office/word/2010/wordml" xmlns:w15="http://schemas.microsoft.com/office/word/2012/wordml" xmlns:w16cid="http://schemas.microsoft.com/office/word/2016/wordml/cid" xmlns:w16se="http://schemas.microsoft.com/office/word/2015/wordml/symex" mc:Ignorable="w14 w15 w16se w16cid">
+<w:fonts xmlns:mc="http://schemas.openxmlformats.org/markup-compatibility/2006" xmlns:r="http://schemas.openxmlformats.org/officeDocument/2006/relationships" xmlns:w="http://schemas.openxmlformats.org/wordprocessingml/2006/main" xmlns:w14="http://schemas.microsoft.com/office/word/2010/wordml" xmlns:w15="http://schemas.microsoft.com/office/word/2012/wordml" xmlns:w16cex="http://schemas.microsoft.com/office/word/2018/wordml/cex" xmlns:w16cid="http://schemas.microsoft.com/office/word/2016/wordml/cid" xmlns:w16="http://schemas.microsoft.com/office/word/2018/wordml" xmlns:w16se="http://schemas.microsoft.com/office/word/2015/wordml/symex" mc:Ignorable="w14 w15 w16se w16cid w16 w16cex">
   <w:font w:name="Cambria">
     <w:panose1 w:val="02040503050406030204"/>
     <w:charset w:val="00"/>
     <w:family w:val="roman"/>
     <w:pitch w:val="variable"/>
-    <w:sig w:usb0="E00006FF" w:usb1="400004FF" w:usb2="00000000" w:usb3="00000000" w:csb0="0000019F" w:csb1="00000000"/>
+    <w:sig w:usb0="E00006FF" w:usb1="420024FF" w:usb2="02000000" w:usb3="00000000" w:csb0="0000019F" w:csb1="00000000"/>
   </w:font>
   <w:font w:name="Times New Roman">
     <w:panose1 w:val="02020603050405020304"/>
@@ -1568,7 +1562,7 @@
     <w:charset w:val="00"/>
     <w:family w:val="swiss"/>
     <w:pitch w:val="variable"/>
-    <w:sig w:usb0="E0002AFF" w:usb1="C000247B" w:usb2="00000009" w:usb3="00000000" w:csb0="000001FF" w:csb1="00000000"/>
+    <w:sig w:usb0="E0002EFF" w:usb1="C000247B" w:usb2="00000009" w:usb3="00000000" w:csb0="000001FF" w:csb1="00000000"/>
   </w:font>
   <w:font w:name="Calibri Light">
     <w:panose1 w:val="020F0302020204030204"/>
@@ -1581,7 +1575,7 @@
 </file>
 
 <file path=word/glossary/settings.xml><?xml version="1.0" encoding="utf-8"?>
-<w:settings xmlns:mc="http://schemas.openxmlformats.org/markup-compatibility/2006" xmlns:o="urn:schemas-microsoft-com:office:office" xmlns:r="http://schemas.openxmlformats.org/officeDocument/2006/relationships" xmlns:m="http://schemas.openxmlformats.org/officeDocument/2006/math" xmlns:v="urn:schemas-microsoft-com:vml" xmlns:w10="urn:schemas-microsoft-com:office:word" xmlns:w="http://schemas.openxmlformats.org/wordprocessingml/2006/main" xmlns:w14="http://schemas.microsoft.com/office/word/2010/wordml" xmlns:w15="http://schemas.microsoft.com/office/word/2012/wordml" xmlns:w16cid="http://schemas.microsoft.com/office/word/2016/wordml/cid" xmlns:w16se="http://schemas.microsoft.com/office/word/2015/wordml/symex" xmlns:sl="http://schemas.openxmlformats.org/schemaLibrary/2006/main" mc:Ignorable="w14 w15 w16se w16cid">
+<w:settings xmlns:mc="http://schemas.openxmlformats.org/markup-compatibility/2006" xmlns:o="urn:schemas-microsoft-com:office:office" xmlns:r="http://schemas.openxmlformats.org/officeDocument/2006/relationships" xmlns:m="http://schemas.openxmlformats.org/officeDocument/2006/math" xmlns:v="urn:schemas-microsoft-com:vml" xmlns:w10="urn:schemas-microsoft-com:office:word" xmlns:w="http://schemas.openxmlformats.org/wordprocessingml/2006/main" xmlns:w14="http://schemas.microsoft.com/office/word/2010/wordml" xmlns:w15="http://schemas.microsoft.com/office/word/2012/wordml" xmlns:w16cex="http://schemas.microsoft.com/office/word/2018/wordml/cex" xmlns:w16cid="http://schemas.microsoft.com/office/word/2016/wordml/cid" xmlns:w16="http://schemas.microsoft.com/office/word/2018/wordml" xmlns:w16se="http://schemas.microsoft.com/office/word/2015/wordml/symex" xmlns:sl="http://schemas.openxmlformats.org/schemaLibrary/2006/main" mc:Ignorable="w14 w15 w16se w16cid w16 w16cex">
   <w:view w:val="normal"/>
   <w:defaultTabStop w:val="720"/>
   <w:characterSpacingControl w:val="doNotCompress"/>
@@ -1624,7 +1618,7 @@
 </file>
 
 <file path=word/glossary/styles.xml><?xml version="1.0" encoding="utf-8"?>
-<w:styles xmlns:mc="http://schemas.openxmlformats.org/markup-compatibility/2006" xmlns:r="http://schemas.openxmlformats.org/officeDocument/2006/relationships" xmlns:w="http://schemas.openxmlformats.org/wordprocessingml/2006/main" xmlns:w14="http://schemas.microsoft.com/office/word/2010/wordml" xmlns:w15="http://schemas.microsoft.com/office/word/2012/wordml" xmlns:w16cid="http://schemas.microsoft.com/office/word/2016/wordml/cid" xmlns:w16se="http://schemas.microsoft.com/office/word/2015/wordml/symex" mc:Ignorable="w14 w15 w16se w16cid">
+<w:styles xmlns:mc="http://schemas.openxmlformats.org/markup-compatibility/2006" xmlns:r="http://schemas.openxmlformats.org/officeDocument/2006/relationships" xmlns:w="http://schemas.openxmlformats.org/wordprocessingml/2006/main" xmlns:w14="http://schemas.microsoft.com/office/word/2010/wordml" xmlns:w15="http://schemas.microsoft.com/office/word/2012/wordml" xmlns:w16cex="http://schemas.microsoft.com/office/word/2018/wordml/cex" xmlns:w16cid="http://schemas.microsoft.com/office/word/2016/wordml/cid" xmlns:w16="http://schemas.microsoft.com/office/word/2018/wordml" xmlns:w16se="http://schemas.microsoft.com/office/word/2015/wordml/symex" mc:Ignorable="w14 w15 w16se w16cid w16 w16cex">
   <w:docDefaults>
     <w:rPrDefault>
       <w:rPr>
@@ -1640,7 +1634,7 @@
       </w:pPr>
     </w:pPrDefault>
   </w:docDefaults>
-  <w:latentStyles w:defLockedState="0" w:defUIPriority="99" w:defSemiHidden="0" w:defUnhideWhenUsed="0" w:defQFormat="0" w:count="375">
+  <w:latentStyles w:defLockedState="0" w:defUIPriority="99" w:defSemiHidden="0" w:defUnhideWhenUsed="0" w:defQFormat="0" w:count="376">
     <w:lsdException w:name="Normal" w:uiPriority="0" w:qFormat="1"/>
     <w:lsdException w:name="heading 1" w:uiPriority="9" w:qFormat="1"/>
     <w:lsdException w:name="heading 2" w:semiHidden="1" w:uiPriority="9" w:unhideWhenUsed="1" w:qFormat="1"/>
@@ -1746,7 +1740,6 @@
     <w:lsdException w:name="HTML Sample" w:semiHidden="1" w:unhideWhenUsed="1"/>
     <w:lsdException w:name="HTML Typewriter" w:semiHidden="1" w:unhideWhenUsed="1"/>
     <w:lsdException w:name="HTML Variable" w:semiHidden="1" w:unhideWhenUsed="1"/>
-    <w:lsdException w:name="Normal Table" w:semiHidden="1" w:unhideWhenUsed="1"/>
     <w:lsdException w:name="annotation subject" w:semiHidden="1" w:unhideWhenUsed="1"/>
     <w:lsdException w:name="No List" w:semiHidden="1" w:unhideWhenUsed="1"/>
     <w:lsdException w:name="Outline List 1" w:semiHidden="1" w:unhideWhenUsed="1"/>
@@ -1793,10 +1786,8 @@
     <w:lsdException w:name="Table Subtle 2" w:semiHidden="1" w:unhideWhenUsed="1"/>
     <w:lsdException w:name="Table Web 1" w:semiHidden="1" w:unhideWhenUsed="1"/>
     <w:lsdException w:name="Table Web 2" w:semiHidden="1" w:unhideWhenUsed="1"/>
-    <w:lsdException w:name="Table Web 3" w:semiHidden="1" w:unhideWhenUsed="1"/>
     <w:lsdException w:name="Balloon Text" w:semiHidden="1" w:unhideWhenUsed="1"/>
     <w:lsdException w:name="Table Grid" w:uiPriority="39"/>
-    <w:lsdException w:name="Table Theme" w:semiHidden="1" w:unhideWhenUsed="1"/>
     <w:lsdException w:name="Placeholder Text" w:semiHidden="1"/>
     <w:lsdException w:name="No Spacing" w:uiPriority="1" w:qFormat="1"/>
     <w:lsdException w:name="Light Shading" w:uiPriority="60"/>
@@ -2016,6 +2007,7 @@
     <w:lsdException w:name="Smart Hyperlink" w:semiHidden="1" w:unhideWhenUsed="1"/>
     <w:lsdException w:name="Hashtag" w:semiHidden="1" w:unhideWhenUsed="1"/>
     <w:lsdException w:name="Unresolved Mention" w:semiHidden="1" w:unhideWhenUsed="1"/>
+    <w:lsdException w:name="Smart Link" w:semiHidden="1" w:unhideWhenUsed="1"/>
   </w:latentStyles>
   <w:style w:type="paragraph" w:default="1" w:styleId="Normal">
     <w:name w:val="Normal"/>
@@ -2143,7 +2135,7 @@
 </file>
 
 <file path=word/glossary/webSettings.xml><?xml version="1.0" encoding="utf-8"?>
-<w:webSettings xmlns:mc="http://schemas.openxmlformats.org/markup-compatibility/2006" xmlns:r="http://schemas.openxmlformats.org/officeDocument/2006/relationships" xmlns:w="http://schemas.openxmlformats.org/wordprocessingml/2006/main" xmlns:w14="http://schemas.microsoft.com/office/word/2010/wordml" xmlns:w15="http://schemas.microsoft.com/office/word/2012/wordml" xmlns:w16cid="http://schemas.microsoft.com/office/word/2016/wordml/cid" xmlns:w16se="http://schemas.microsoft.com/office/word/2015/wordml/symex" mc:Ignorable="w14 w15 w16se w16cid">
+<w:webSettings xmlns:mc="http://schemas.openxmlformats.org/markup-compatibility/2006" xmlns:r="http://schemas.openxmlformats.org/officeDocument/2006/relationships" xmlns:w="http://schemas.openxmlformats.org/wordprocessingml/2006/main" xmlns:w14="http://schemas.microsoft.com/office/word/2010/wordml" xmlns:w15="http://schemas.microsoft.com/office/word/2012/wordml" xmlns:w16cex="http://schemas.microsoft.com/office/word/2018/wordml/cex" xmlns:w16cid="http://schemas.microsoft.com/office/word/2016/wordml/cid" xmlns:w16="http://schemas.microsoft.com/office/word/2018/wordml" xmlns:w16se="http://schemas.microsoft.com/office/word/2015/wordml/symex" mc:Ignorable="w14 w15 w16se w16cid w16 w16cex">
   <w:optimizeForBrowser/>
   <w:allowPNG/>
 </w:webSettings>

</xml_diff>